<commit_message>
AutoCommit_17 мая 2025 г. 12:44:50_SibNout2023
</commit_message>
<xml_diff>
--- a/Temp/_Курсач/_СавельевНикитаДенисович/_СавельевНикитаДенисович.docx
+++ b/Temp/_Курсач/_СавельевНикитаДенисович/_СавельевНикитаДенисович.docx
@@ -14,24 +14,50 @@
         </w:rPr>
         <w:t>ы</w:t>
       </w:r>
+      <w:r>
+        <w:rPr>
+          <w:rFonts w:ascii="Times New Roman" w:hAnsi="Times New Roman" w:cs="Times New Roman"/>
+          <w:sz w:val="28"/>
+          <w:szCs w:val="28"/>
+        </w:rPr>
+        <w:t>Фирма по продаже запчастей</w:t>
+      </w:r>
+      <w:r>
+        <w:rPr>
+          <w:rFonts w:ascii="Times New Roman" w:hAnsi="Times New Roman" w:cs="Times New Roman"/>
+          <w:sz w:val="28"/>
+          <w:szCs w:val="28"/>
+        </w:rPr>
+        <w:br/>
+      </w:r>
+    </w:p>
+    <w:p>
+      <w:pPr>
+        <w:jc w:val="center"/>
+      </w:pPr>
+    </w:p>
+    <w:p>
+      <w:pPr>
+        <w:jc w:val="center"/>
+      </w:pPr>
+      <w:r>
+        <w:t>09.02.07 Информационные системы и программирование</w:t>
+      </w:r>
+    </w:p>
+    <w:p>
+      <w:pPr>
+        <w:jc w:val="center"/>
+      </w:pPr>
+    </w:p>
+    <w:p>
+      <w:pPr>
+        <w:jc w:val="center"/>
+      </w:pPr>
+      <w:r>
+        <w:t>Кафедра Цифровой Экономики</w:t>
+      </w:r>
       <w:bookmarkStart w:id="0" w:name="_GoBack"/>
       <w:bookmarkEnd w:id="0"/>
-      <w:r>
-        <w:rPr>
-          <w:rFonts w:ascii="Times New Roman" w:hAnsi="Times New Roman" w:cs="Times New Roman"/>
-          <w:sz w:val="28"/>
-          <w:szCs w:val="28"/>
-        </w:rPr>
-        <w:t>Фирма по продаже запчастей</w:t>
-      </w:r>
-      <w:r>
-        <w:rPr>
-          <w:rFonts w:ascii="Times New Roman" w:hAnsi="Times New Roman" w:cs="Times New Roman"/>
-          <w:sz w:val="28"/>
-          <w:szCs w:val="28"/>
-        </w:rPr>
-        <w:br/>
-      </w:r>
       <w:r>
         <w:br w:type="page"/>
       </w:r>
@@ -9063,7 +9089,7 @@
 </file>
 
 <file path=customXml/itemProps1.xml><?xml version="1.0" encoding="utf-8"?>
-<ds:datastoreItem xmlns:ds="http://schemas.openxmlformats.org/officeDocument/2006/customXml" ds:itemID="{799D7362-436C-45BE-822D-E0AFE80E227E}">
+<ds:datastoreItem xmlns:ds="http://schemas.openxmlformats.org/officeDocument/2006/customXml" ds:itemID="{C69F275F-81F1-4F5A-9094-3DEBA710DAE1}">
   <ds:schemaRefs>
     <ds:schemaRef ds:uri="http://schemas.openxmlformats.org/officeDocument/2006/bibliography"/>
   </ds:schemaRefs>

</xml_diff>